<commit_message>
ordnet liste i boks?
</commit_message>
<xml_diff>
--- a/jih.docx
+++ b/jih.docx
@@ -110,7 +110,7 @@
         <w:t xml:space="preserve"> </w:t>
       </w:r>
       <w:r>
-        <w:t xml:space="preserve">[@peng2011]</w:t>
+        <w:t xml:space="preserve">(Peng, 2011)</w:t>
       </w:r>
       <w:r>
         <w:t xml:space="preserve"> </w:t>
@@ -148,7 +148,7 @@
         <w:t xml:space="preserve"> </w:t>
       </w:r>
       <w:r>
-        <w:t xml:space="preserve">[@bollen2015]</w:t>
+        <w:t xml:space="preserve">(Bollen et al., 2015)</w:t>
       </w:r>
     </w:p>
     <w:p>
@@ -449,7 +449,7 @@
         <w:t xml:space="preserve"> </w:t>
       </w:r>
       <w:r>
-        <w:t xml:space="preserve">[@rosenthal1979]</w:t>
+        <w:t xml:space="preserve">(Rosenthal, 1979)</w:t>
       </w:r>
       <w:r>
         <w:t xml:space="preserve">. Det vil si at de studiene som viser at man ikke kan forkaste H0, ikke blir publiserte. Studier som viser at man kan forkaste H0, blir publiserte.</w:t>
@@ -458,7 +458,7 @@
         <w:t xml:space="preserve"> </w:t>
       </w:r>
       <w:r>
-        <w:t xml:space="preserve">[@simmons2011]</w:t>
+        <w:t xml:space="preserve">(Simmons et al., 2011)</w:t>
       </w:r>
       <w:r>
         <w:t xml:space="preserve"> </w:t>
@@ -485,7 +485,7 @@
         <w:t xml:space="preserve">publiserings skeivhet kan videre forplante seg i metaanalyser, hvor man tar for seg mange artikler innenfor et fagområde. hensikteten med meta-analysis er å finne det generelle svaret ved å sammenfatte resultatene fra den tidligere forskningen. Dersom man da bare tar med de falske positive artiklene som blir publisert, vil dette ha stor betydning for hvilen konklusjon man ender opp med.</w:t>
       </w:r>
       <w:r>
-        <w:t xml:space="preserve">[@young2008]</w:t>
+        <w:t xml:space="preserve">(Young et al., 2008)</w:t>
       </w:r>
     </w:p>
     <w:p>
@@ -509,7 +509,7 @@
         <w:t xml:space="preserve"> </w:t>
       </w:r>
       <w:r>
-        <w:t xml:space="preserve">[@simmons2011]</w:t>
+        <w:t xml:space="preserve">(Simmons et al., 2011)</w:t>
       </w:r>
       <w:r>
         <w:t xml:space="preserve"> </w:t>
@@ -551,7 +551,7 @@
         <w:pStyle w:val="FirstParagraph"/>
       </w:pPr>
       <w:r>
-        <w:t xml:space="preserve">@frisch1933</w:t>
+        <w:t xml:space="preserve">Frisch (1933)</w:t>
       </w:r>
       <w:r>
         <w:t xml:space="preserve"> </w:t>
@@ -571,7 +571,7 @@
         <w:t xml:space="preserve"> </w:t>
       </w:r>
       <w:r>
-        <w:t xml:space="preserve">@mccullough2008</w:t>
+        <w:t xml:space="preserve">McCullough et al. (2008)</w:t>
       </w:r>
       <w:r>
         <w:t xml:space="preserve"> </w:t>
@@ -603,7 +603,7 @@
         <w:t xml:space="preserve"> </w:t>
       </w:r>
       <w:r>
-        <w:t xml:space="preserve">@knuth1992</w:t>
+        <w:t xml:space="preserve">Knuth (1992)</w:t>
       </w:r>
       <w:r>
         <w:t xml:space="preserve"> </w:t>
@@ -615,7 +615,7 @@
         <w:t xml:space="preserve"> </w:t>
       </w:r>
       <w:r>
-        <w:t xml:space="preserve">@ramsey</w:t>
+        <w:t xml:space="preserve">Ramsey (n.d.)</w:t>
       </w:r>
       <w:r>
         <w:t xml:space="preserve"> </w:t>
@@ -629,7 +629,7 @@
         <w:pStyle w:val="BodyText"/>
       </w:pPr>
       <w:r>
-        <w:t xml:space="preserve">@gentleman2007</w:t>
+        <w:t xml:space="preserve">Gentleman and Lang (2007)</w:t>
       </w:r>
       <w:r>
         <w:t xml:space="preserve"> </w:t>
@@ -946,17 +946,376 @@
       </w:r>
       <w:bookmarkEnd w:id="28"/>
     </w:p>
-    <w:bookmarkStart w:id="29" w:name="refs"/>
+    <w:bookmarkStart w:id="44" w:name="refs"/>
+    <w:bookmarkStart w:id="29" w:name="ref-bollen2015"/>
+    <w:p>
+      <w:pPr>
+        <w:pStyle w:val="Bibliography"/>
+      </w:pPr>
+      <w:r>
+        <w:t xml:space="preserve">Bollen, K., Cacioppo, J. T., Krosnick, J. A., Olds, J. L., and Kaplan, R. M. (2015).</w:t>
+      </w:r>
+      <w:r>
+        <w:t xml:space="preserve"> </w:t>
+      </w:r>
+      <w:r>
+        <w:rPr>
+          <w:i/>
+        </w:rPr>
+        <w:t xml:space="preserve">Social, Behavioral, and Economic Sciences Perspectives on Robust and Reliable Science</w:t>
+      </w:r>
+      <w:r>
+        <w:t xml:space="preserve"> </w:t>
+      </w:r>
+      <w:r>
+        <w:t xml:space="preserve">(Report of the Subcommittee on Replicability in Science Advisory Committee to the National Science Foundation Directorate for Social, Behavioral, and Economic Sciences). NSF.</w:t>
+      </w:r>
+    </w:p>
     <w:bookmarkEnd w:id="29"/>
+    <w:bookmarkStart w:id="30" w:name="ref-frisch1933"/>
+    <w:p>
+      <w:pPr>
+        <w:pStyle w:val="Bibliography"/>
+      </w:pPr>
+      <w:r>
+        <w:t xml:space="preserve">Frisch, R. (1933). Editor’s note.</w:t>
+      </w:r>
+      <w:r>
+        <w:t xml:space="preserve"> </w:t>
+      </w:r>
+      <w:r>
+        <w:rPr>
+          <w:i/>
+        </w:rPr>
+        <w:t xml:space="preserve">Econometrica</w:t>
+      </w:r>
+      <w:r>
+        <w:t xml:space="preserve">,</w:t>
+      </w:r>
+      <w:r>
+        <w:t xml:space="preserve"> </w:t>
+      </w:r>
+      <w:r>
+        <w:rPr>
+          <w:i/>
+        </w:rPr>
+        <w:t xml:space="preserve">1</w:t>
+      </w:r>
+      <w:r>
+        <w:t xml:space="preserve">(1), 1–4.</w:t>
+      </w:r>
+    </w:p>
+    <w:bookmarkEnd w:id="30"/>
+    <w:bookmarkStart w:id="32" w:name="ref-gentleman2007"/>
+    <w:p>
+      <w:pPr>
+        <w:pStyle w:val="Bibliography"/>
+      </w:pPr>
+      <w:r>
+        <w:t xml:space="preserve">Gentleman, R., and Lang, D. T. (2007). Statistical analyses and reproducible research.</w:t>
+      </w:r>
+      <w:r>
+        <w:t xml:space="preserve"> </w:t>
+      </w:r>
+      <w:r>
+        <w:rPr>
+          <w:i/>
+        </w:rPr>
+        <w:t xml:space="preserve">Journal of Computational and Graphical Statistics</w:t>
+      </w:r>
+      <w:r>
+        <w:t xml:space="preserve">,</w:t>
+      </w:r>
+      <w:r>
+        <w:t xml:space="preserve"> </w:t>
+      </w:r>
+      <w:r>
+        <w:rPr>
+          <w:i/>
+        </w:rPr>
+        <w:t xml:space="preserve">16</w:t>
+      </w:r>
+      <w:r>
+        <w:t xml:space="preserve">(1), 1–23.</w:t>
+      </w:r>
+      <w:r>
+        <w:t xml:space="preserve"> </w:t>
+      </w:r>
+      <w:hyperlink r:id="rId31">
+        <w:r>
+          <w:rPr>
+            <w:rStyle w:val="Hyperlink"/>
+          </w:rPr>
+          <w:t xml:space="preserve">https://doi.org/10.1198/106186007X178663</w:t>
+        </w:r>
+      </w:hyperlink>
+    </w:p>
+    <w:bookmarkEnd w:id="32"/>
+    <w:bookmarkStart w:id="33" w:name="ref-knuth1992"/>
+    <w:p>
+      <w:pPr>
+        <w:pStyle w:val="Bibliography"/>
+      </w:pPr>
+      <w:r>
+        <w:t xml:space="preserve">Knuth, D. E. (1992).</w:t>
+      </w:r>
+      <w:r>
+        <w:t xml:space="preserve"> </w:t>
+      </w:r>
+      <w:r>
+        <w:rPr>
+          <w:i/>
+        </w:rPr>
+        <w:t xml:space="preserve">Literate Programming</w:t>
+      </w:r>
+      <w:r>
+        <w:t xml:space="preserve">. Cambridge University Press.</w:t>
+      </w:r>
+    </w:p>
+    <w:bookmarkEnd w:id="33"/>
+    <w:bookmarkStart w:id="35" w:name="ref-mccullough2008"/>
+    <w:p>
+      <w:pPr>
+        <w:pStyle w:val="Bibliography"/>
+      </w:pPr>
+      <w:r>
+        <w:t xml:space="preserve">McCullough, B. D., McGeary, K. A., and Harrison, T. D. (2008). Do economics journal archives promote replicable research?</w:t>
+      </w:r>
+      <w:r>
+        <w:t xml:space="preserve"> </w:t>
+      </w:r>
+      <w:r>
+        <w:rPr>
+          <w:i/>
+        </w:rPr>
+        <w:t xml:space="preserve">Canadian Journal of Economics/Revue Canadienne d’économique</w:t>
+      </w:r>
+      <w:r>
+        <w:t xml:space="preserve">,</w:t>
+      </w:r>
+      <w:r>
+        <w:t xml:space="preserve"> </w:t>
+      </w:r>
+      <w:r>
+        <w:rPr>
+          <w:i/>
+        </w:rPr>
+        <w:t xml:space="preserve">41</w:t>
+      </w:r>
+      <w:r>
+        <w:t xml:space="preserve">(4), 1406–1420.</w:t>
+      </w:r>
+      <w:r>
+        <w:t xml:space="preserve"> </w:t>
+      </w:r>
+      <w:hyperlink r:id="rId34">
+        <w:r>
+          <w:rPr>
+            <w:rStyle w:val="Hyperlink"/>
+          </w:rPr>
+          <w:t xml:space="preserve">https://doi.org/10.1111/j.1540-5982.2008.00509.x</w:t>
+        </w:r>
+      </w:hyperlink>
+    </w:p>
+    <w:bookmarkEnd w:id="35"/>
+    <w:bookmarkStart w:id="37" w:name="ref-peng2011"/>
+    <w:p>
+      <w:pPr>
+        <w:pStyle w:val="Bibliography"/>
+      </w:pPr>
+      <w:r>
+        <w:t xml:space="preserve">Peng, R. D. (2011). Reproducible Research in Computational Science.</w:t>
+      </w:r>
+      <w:r>
+        <w:t xml:space="preserve"> </w:t>
+      </w:r>
+      <w:r>
+        <w:rPr>
+          <w:i/>
+        </w:rPr>
+        <w:t xml:space="preserve">Science</w:t>
+      </w:r>
+      <w:r>
+        <w:t xml:space="preserve">,</w:t>
+      </w:r>
+      <w:r>
+        <w:t xml:space="preserve"> </w:t>
+      </w:r>
+      <w:r>
+        <w:rPr>
+          <w:i/>
+        </w:rPr>
+        <w:t xml:space="preserve">334</w:t>
+      </w:r>
+      <w:r>
+        <w:t xml:space="preserve">(6060), 1226–1227.</w:t>
+      </w:r>
+      <w:r>
+        <w:t xml:space="preserve"> </w:t>
+      </w:r>
+      <w:hyperlink r:id="rId36">
+        <w:r>
+          <w:rPr>
+            <w:rStyle w:val="Hyperlink"/>
+          </w:rPr>
+          <w:t xml:space="preserve">https://doi.org/10.1126/science.1213847</w:t>
+        </w:r>
+      </w:hyperlink>
+    </w:p>
+    <w:bookmarkEnd w:id="37"/>
+    <w:bookmarkStart w:id="38" w:name="ref-ramsey"/>
+    <w:p>
+      <w:pPr>
+        <w:pStyle w:val="Bibliography"/>
+      </w:pPr>
+      <w:r>
+        <w:t xml:space="preserve">Ramsey, N. (n.d.).</w:t>
+      </w:r>
+      <w:r>
+        <w:t xml:space="preserve"> </w:t>
+      </w:r>
+      <w:r>
+        <w:rPr>
+          <w:i/>
+        </w:rPr>
+        <w:t xml:space="preserve">Noweb home page</w:t>
+      </w:r>
+      <w:r>
+        <w:t xml:space="preserve">.</w:t>
+      </w:r>
+    </w:p>
+    <w:bookmarkEnd w:id="38"/>
+    <w:bookmarkStart w:id="39" w:name="ref-rosenthal1979"/>
+    <w:p>
+      <w:pPr>
+        <w:pStyle w:val="Bibliography"/>
+      </w:pPr>
+      <w:r>
+        <w:t xml:space="preserve">Rosenthal, R. (1979).</w:t>
+      </w:r>
+      <w:r>
+        <w:t xml:space="preserve"> </w:t>
+      </w:r>
+      <w:r>
+        <w:rPr>
+          <w:i/>
+        </w:rPr>
+        <w:t xml:space="preserve">The file drawer problem and tolerance for null results.</w:t>
+      </w:r>
+      <w:r>
+        <w:t xml:space="preserve"> </w:t>
+      </w:r>
+      <w:r>
+        <w:rPr>
+          <w:i/>
+        </w:rPr>
+        <w:t xml:space="preserve">86</w:t>
+      </w:r>
+      <w:r>
+        <w:t xml:space="preserve">, 638–641.</w:t>
+      </w:r>
+    </w:p>
+    <w:bookmarkEnd w:id="39"/>
+    <w:bookmarkStart w:id="41" w:name="ref-simmons2011"/>
+    <w:p>
+      <w:pPr>
+        <w:pStyle w:val="Bibliography"/>
+      </w:pPr>
+      <w:r>
+        <w:t xml:space="preserve">Simmons, J. P., Nelson, L. D., and Simonsohn, U. (2011). False-positive psychology: Undisclosed flexibility in data collection and analysis allows presenting anything as significant.</w:t>
+      </w:r>
+      <w:r>
+        <w:t xml:space="preserve"> </w:t>
+      </w:r>
+      <w:r>
+        <w:rPr>
+          <w:i/>
+        </w:rPr>
+        <w:t xml:space="preserve">Psychological Science</w:t>
+      </w:r>
+      <w:r>
+        <w:t xml:space="preserve">,</w:t>
+      </w:r>
+      <w:r>
+        <w:t xml:space="preserve"> </w:t>
+      </w:r>
+      <w:r>
+        <w:rPr>
+          <w:i/>
+        </w:rPr>
+        <w:t xml:space="preserve">22</w:t>
+      </w:r>
+      <w:r>
+        <w:t xml:space="preserve">(11), 1359–1366.</w:t>
+      </w:r>
+      <w:r>
+        <w:t xml:space="preserve"> </w:t>
+      </w:r>
+      <w:hyperlink r:id="rId40">
+        <w:r>
+          <w:rPr>
+            <w:rStyle w:val="Hyperlink"/>
+          </w:rPr>
+          <w:t xml:space="preserve">https://doi.org/10.1177/0956797611417632</w:t>
+        </w:r>
+      </w:hyperlink>
+    </w:p>
+    <w:bookmarkEnd w:id="41"/>
+    <w:bookmarkStart w:id="43" w:name="ref-young2008"/>
+    <w:p>
+      <w:pPr>
+        <w:pStyle w:val="Bibliography"/>
+      </w:pPr>
+      <w:r>
+        <w:t xml:space="preserve">Young, N. S., Ioannidis, J. P. A., and Al-Ubaydli, O. (2008). Why Current Publication Practices May Distort Science.</w:t>
+      </w:r>
+      <w:r>
+        <w:t xml:space="preserve"> </w:t>
+      </w:r>
+      <w:r>
+        <w:rPr>
+          <w:i/>
+        </w:rPr>
+        <w:t xml:space="preserve">PLoS Medicine</w:t>
+      </w:r>
+      <w:r>
+        <w:t xml:space="preserve">,</w:t>
+      </w:r>
+      <w:r>
+        <w:t xml:space="preserve"> </w:t>
+      </w:r>
+      <w:r>
+        <w:rPr>
+          <w:i/>
+        </w:rPr>
+        <w:t xml:space="preserve">5</w:t>
+      </w:r>
+      <w:r>
+        <w:t xml:space="preserve">(10), e201.</w:t>
+      </w:r>
+      <w:r>
+        <w:t xml:space="preserve"> </w:t>
+      </w:r>
+      <w:hyperlink r:id="rId42">
+        <w:r>
+          <w:rPr>
+            <w:rStyle w:val="Hyperlink"/>
+          </w:rPr>
+          <w:t xml:space="preserve">https://doi.org/10.1371/journal.pmed.0050201</w:t>
+        </w:r>
+      </w:hyperlink>
+    </w:p>
+    <w:bookmarkEnd w:id="43"/>
+    <w:bookmarkEnd w:id="44"/>
     <w:p>
       <w:pPr>
         <w:pStyle w:val="Heading2"/>
       </w:pPr>
-      <w:bookmarkStart w:id="30" w:name="appendiks"/>
+      <w:bookmarkStart w:id="45" w:name="appendiks"/>
       <w:r>
         <w:t xml:space="preserve">Appendiks</w:t>
       </w:r>
-      <w:bookmarkEnd w:id="30"/>
+      <w:bookmarkEnd w:id="45"/>
     </w:p>
     <w:p>
       <w:pPr>
@@ -978,7 +1337,7 @@
                     </pic:cNvPicPr>
                   </pic:nvPicPr>
                   <pic:blipFill>
-                    <a:blip r:embed="rId31"/>
+                    <a:blip r:embed="rId46"/>
                     <a:stretch>
                       <a:fillRect/>
                     </a:stretch>

</xml_diff>

<commit_message>
kan du se ditte då
</commit_message>
<xml_diff>
--- a/jih.docx
+++ b/jih.docx
@@ -71,6 +71,126 @@
     <w:p>
       <w:r>
         <w:br w:type="page"/>
+      </w:r>
+    </w:p>
+    <w:p>
+      <w:pPr>
+        <w:pStyle w:val="Compact"/>
+        <w:numPr>
+          <w:numId w:val="1001"/>
+          <w:ilvl w:val="0"/>
+        </w:numPr>
+      </w:pPr>
+      <w:r>
+        <w:t xml:space="preserve">Innledning</w:t>
+      </w:r>
+    </w:p>
+    <w:p>
+      <w:pPr>
+        <w:pStyle w:val="Compact"/>
+        <w:numPr>
+          <w:numId w:val="1002"/>
+          <w:ilvl w:val="1"/>
+        </w:numPr>
+      </w:pPr>
+      <w:r>
+        <w:t xml:space="preserve">Definisjoner</w:t>
+      </w:r>
+    </w:p>
+    <w:p>
+      <w:pPr>
+        <w:pStyle w:val="Compact"/>
+        <w:numPr>
+          <w:numId w:val="1001"/>
+          <w:ilvl w:val="0"/>
+        </w:numPr>
+      </w:pPr>
+      <w:r>
+        <w:t xml:space="preserve">Publication bias</w:t>
+      </w:r>
+    </w:p>
+    <w:p>
+      <w:pPr>
+        <w:pStyle w:val="Compact"/>
+        <w:numPr>
+          <w:numId w:val="1001"/>
+          <w:ilvl w:val="0"/>
+        </w:numPr>
+      </w:pPr>
+      <w:r>
+        <w:t xml:space="preserve">Type 1 error</w:t>
+      </w:r>
+    </w:p>
+    <w:p>
+      <w:pPr>
+        <w:pStyle w:val="Compact"/>
+        <w:numPr>
+          <w:numId w:val="1003"/>
+          <w:ilvl w:val="1"/>
+        </w:numPr>
+      </w:pPr>
+      <w:r>
+        <w:t xml:space="preserve">Publication bias and meta-analysis</w:t>
+      </w:r>
+    </w:p>
+    <w:p>
+      <w:pPr>
+        <w:pStyle w:val="Compact"/>
+        <w:numPr>
+          <w:numId w:val="1003"/>
+          <w:ilvl w:val="1"/>
+        </w:numPr>
+      </w:pPr>
+      <w:r>
+        <w:t xml:space="preserve">The replication crisis</w:t>
+      </w:r>
+    </w:p>
+    <w:p>
+      <w:pPr>
+        <w:pStyle w:val="Compact"/>
+        <w:numPr>
+          <w:numId w:val="1001"/>
+          <w:ilvl w:val="0"/>
+        </w:numPr>
+      </w:pPr>
+      <w:r>
+        <w:t xml:space="preserve">Løsning</w:t>
+      </w:r>
+    </w:p>
+    <w:p>
+      <w:pPr>
+        <w:pStyle w:val="Compact"/>
+        <w:numPr>
+          <w:numId w:val="1001"/>
+          <w:ilvl w:val="0"/>
+        </w:numPr>
+      </w:pPr>
+      <w:r>
+        <w:t xml:space="preserve">Avslutnning</w:t>
+      </w:r>
+    </w:p>
+    <w:p>
+      <w:pPr>
+        <w:pStyle w:val="Compact"/>
+        <w:numPr>
+          <w:numId w:val="1001"/>
+          <w:ilvl w:val="0"/>
+        </w:numPr>
+      </w:pPr>
+      <w:r>
+        <w:t xml:space="preserve">Referanser</w:t>
+      </w:r>
+    </w:p>
+    <w:p>
+      <w:pPr>
+        <w:pStyle w:val="Compact"/>
+        <w:numPr>
+          <w:numId w:val="1001"/>
+          <w:ilvl w:val="0"/>
+        </w:numPr>
+      </w:pPr>
+      <w:r>
+        <w:t xml:space="preserve">Appendiks</w:t>
       </w:r>
     </w:p>
     <w:p>
@@ -1505,8 +1625,210 @@
       </w:pPr>
     </w:lvl>
   </w:abstractNum>
+  <w:abstractNum w:abstractNumId="99421">
+    <w:nsid w:val="ea454b4c"/>
+    <w:multiLevelType w:val="multilevel"/>
+    <w:lvl w:ilvl="0">
+      <w:start w:val="1"/>
+      <w:numFmt w:val="decimal"/>
+      <w:lvlText w:val="%1)"/>
+      <w:lvlJc w:val="left"/>
+      <w:pPr>
+        <w:tabs>
+          <w:tab w:val="num" w:pos="0"/>
+        </w:tabs>
+        <w:ind w:left="480" w:hanging="480"/>
+      </w:pPr>
+    </w:lvl>
+    <w:lvl w:ilvl="1">
+      <w:start w:val="1"/>
+      <w:numFmt w:val="decimal"/>
+      <w:lvlText w:val="%2)"/>
+      <w:lvlJc w:val="left"/>
+      <w:pPr>
+        <w:tabs>
+          <w:tab w:val="num" w:pos="720"/>
+        </w:tabs>
+        <w:ind w:left="1200" w:hanging="480"/>
+      </w:pPr>
+    </w:lvl>
+    <w:lvl w:ilvl="2">
+      <w:start w:val="1"/>
+      <w:numFmt w:val="decimal"/>
+      <w:lvlText w:val="%3)"/>
+      <w:lvlJc w:val="left"/>
+      <w:pPr>
+        <w:tabs>
+          <w:tab w:val="num" w:pos="1440"/>
+        </w:tabs>
+        <w:ind w:left="1920" w:hanging="480"/>
+      </w:pPr>
+    </w:lvl>
+    <w:lvl w:ilvl="3">
+      <w:start w:val="1"/>
+      <w:numFmt w:val="decimal"/>
+      <w:lvlText w:val="%4)"/>
+      <w:lvlJc w:val="left"/>
+      <w:pPr>
+        <w:tabs>
+          <w:tab w:val="num" w:pos="2160"/>
+        </w:tabs>
+        <w:ind w:left="2640" w:hanging="480"/>
+      </w:pPr>
+    </w:lvl>
+    <w:lvl w:ilvl="4">
+      <w:start w:val="1"/>
+      <w:numFmt w:val="decimal"/>
+      <w:lvlText w:val="%5)"/>
+      <w:lvlJc w:val="left"/>
+      <w:pPr>
+        <w:tabs>
+          <w:tab w:val="num" w:pos="2880"/>
+        </w:tabs>
+        <w:ind w:left="3360" w:hanging="480"/>
+      </w:pPr>
+    </w:lvl>
+    <w:lvl w:ilvl="5">
+      <w:start w:val="1"/>
+      <w:numFmt w:val="decimal"/>
+      <w:lvlText w:val="%6)"/>
+      <w:lvlJc w:val="left"/>
+      <w:pPr>
+        <w:tabs>
+          <w:tab w:val="num" w:pos="3600"/>
+        </w:tabs>
+        <w:ind w:left="4080" w:hanging="480"/>
+      </w:pPr>
+    </w:lvl>
+    <w:lvl w:ilvl="6">
+      <w:start w:val="1"/>
+      <w:numFmt w:val="decimal"/>
+      <w:lvlText w:val="%7)"/>
+      <w:lvlJc w:val="left"/>
+      <w:pPr>
+        <w:tabs>
+          <w:tab w:val="num" w:pos="4320"/>
+        </w:tabs>
+        <w:ind w:left="4800" w:hanging="480"/>
+      </w:pPr>
+    </w:lvl>
+    <w:lvl w:ilvl="7">
+      <w:start w:val="1"/>
+      <w:numFmt w:val="decimal"/>
+      <w:lvlText w:val="%8)"/>
+      <w:lvlJc w:val="left"/>
+      <w:pPr>
+        <w:tabs>
+          <w:tab w:val="num" w:pos="5040"/>
+        </w:tabs>
+        <w:ind w:left="5520" w:hanging="480"/>
+      </w:pPr>
+    </w:lvl>
+    <w:lvl w:ilvl="8">
+      <w:start w:val="1"/>
+      <w:numFmt w:val="decimal"/>
+      <w:lvlText w:val="%9)"/>
+      <w:lvlJc w:val="left"/>
+      <w:pPr>
+        <w:tabs>
+          <w:tab w:val="num" w:pos="5760"/>
+        </w:tabs>
+        <w:ind w:left="6240" w:hanging="480"/>
+      </w:pPr>
+    </w:lvl>
+  </w:abstractNum>
   <w:num w:numId="1000">
     <w:abstractNumId w:val="990"/>
+  </w:num>
+  <w:num w:numId="1001">
+    <w:abstractNumId w:val="99421"/>
+    <w:lvlOverride w:ilvl="0">
+      <w:startOverride w:val="1"/>
+    </w:lvlOverride>
+    <w:lvlOverride w:ilvl="1">
+      <w:startOverride w:val="1"/>
+    </w:lvlOverride>
+    <w:lvlOverride w:ilvl="2">
+      <w:startOverride w:val="1"/>
+    </w:lvlOverride>
+    <w:lvlOverride w:ilvl="3">
+      <w:startOverride w:val="1"/>
+    </w:lvlOverride>
+    <w:lvlOverride w:ilvl="4">
+      <w:startOverride w:val="1"/>
+    </w:lvlOverride>
+    <w:lvlOverride w:ilvl="5">
+      <w:startOverride w:val="1"/>
+    </w:lvlOverride>
+    <w:lvlOverride w:ilvl="6">
+      <w:startOverride w:val="1"/>
+    </w:lvlOverride>
+    <w:lvlOverride w:ilvl="7">
+      <w:startOverride w:val="1"/>
+    </w:lvlOverride>
+    <w:lvlOverride w:ilvl="8">
+      <w:startOverride w:val="1"/>
+    </w:lvlOverride>
+  </w:num>
+  <w:num w:numId="1002">
+    <w:abstractNumId w:val="99421"/>
+    <w:lvlOverride w:ilvl="0">
+      <w:startOverride w:val="1"/>
+    </w:lvlOverride>
+    <w:lvlOverride w:ilvl="1">
+      <w:startOverride w:val="1"/>
+    </w:lvlOverride>
+    <w:lvlOverride w:ilvl="2">
+      <w:startOverride w:val="1"/>
+    </w:lvlOverride>
+    <w:lvlOverride w:ilvl="3">
+      <w:startOverride w:val="1"/>
+    </w:lvlOverride>
+    <w:lvlOverride w:ilvl="4">
+      <w:startOverride w:val="1"/>
+    </w:lvlOverride>
+    <w:lvlOverride w:ilvl="5">
+      <w:startOverride w:val="1"/>
+    </w:lvlOverride>
+    <w:lvlOverride w:ilvl="6">
+      <w:startOverride w:val="1"/>
+    </w:lvlOverride>
+    <w:lvlOverride w:ilvl="7">
+      <w:startOverride w:val="1"/>
+    </w:lvlOverride>
+    <w:lvlOverride w:ilvl="8">
+      <w:startOverride w:val="1"/>
+    </w:lvlOverride>
+  </w:num>
+  <w:num w:numId="1003">
+    <w:abstractNumId w:val="99421"/>
+    <w:lvlOverride w:ilvl="0">
+      <w:startOverride w:val="1"/>
+    </w:lvlOverride>
+    <w:lvlOverride w:ilvl="1">
+      <w:startOverride w:val="1"/>
+    </w:lvlOverride>
+    <w:lvlOverride w:ilvl="2">
+      <w:startOverride w:val="1"/>
+    </w:lvlOverride>
+    <w:lvlOverride w:ilvl="3">
+      <w:startOverride w:val="1"/>
+    </w:lvlOverride>
+    <w:lvlOverride w:ilvl="4">
+      <w:startOverride w:val="1"/>
+    </w:lvlOverride>
+    <w:lvlOverride w:ilvl="5">
+      <w:startOverride w:val="1"/>
+    </w:lvlOverride>
+    <w:lvlOverride w:ilvl="6">
+      <w:startOverride w:val="1"/>
+    </w:lvlOverride>
+    <w:lvlOverride w:ilvl="7">
+      <w:startOverride w:val="1"/>
+    </w:lvlOverride>
+    <w:lvlOverride w:ilvl="8">
+      <w:startOverride w:val="1"/>
+    </w:lvlOverride>
   </w:num>
 </w:numbering>
 </file>

</xml_diff>

<commit_message>
fjernet default på linje 12, fjernet conflict
</commit_message>
<xml_diff>
--- a/jih.docx
+++ b/jih.docx
@@ -89,8 +89,8 @@
       <w:pPr>
         <w:pStyle w:val="Compact"/>
         <w:numPr>
-          <w:numId w:val="1001"/>
-          <w:ilvl w:val="0"/>
+          <w:numId w:val="1002"/>
+          <w:ilvl w:val="1"/>
         </w:numPr>
       </w:pPr>
       <w:r>
@@ -120,17 +120,29 @@
       <w:r>
         <w:t xml:space="preserve">Type 1 error</w:t>
       </w:r>
-      <w:r>
-        <w:t xml:space="preserve"> </w:t>
-      </w:r>
-      <w:r>
-        <w:t xml:space="preserve">2)Publication bias and meta-analysis</w:t>
-      </w:r>
-      <w:r>
-        <w:t xml:space="preserve"> </w:t>
-      </w:r>
-      <w:r>
-        <w:t xml:space="preserve">2)The replication crisis</w:t>
+    </w:p>
+    <w:p>
+      <w:pPr>
+        <w:pStyle w:val="Compact"/>
+        <w:numPr>
+          <w:numId w:val="1003"/>
+          <w:ilvl w:val="1"/>
+        </w:numPr>
+      </w:pPr>
+      <w:r>
+        <w:t xml:space="preserve">Publication bias and meta-analysis</w:t>
+      </w:r>
+    </w:p>
+    <w:p>
+      <w:pPr>
+        <w:pStyle w:val="Compact"/>
+        <w:numPr>
+          <w:numId w:val="1003"/>
+          <w:ilvl w:val="1"/>
+        </w:numPr>
+      </w:pPr>
+      <w:r>
+        <w:t xml:space="preserve">The replication crisis</w:t>
       </w:r>
     </w:p>
     <w:p>
@@ -144,11 +156,17 @@
       <w:r>
         <w:t xml:space="preserve">Løsning</w:t>
       </w:r>
-      <w:r>
-        <w:t xml:space="preserve"> </w:t>
-      </w:r>
-      <w:r>
-        <w:t xml:space="preserve">1)Avslutnning</w:t>
+    </w:p>
+    <w:p>
+      <w:pPr>
+        <w:pStyle w:val="Compact"/>
+        <w:numPr>
+          <w:numId w:val="1001"/>
+          <w:ilvl w:val="0"/>
+        </w:numPr>
+      </w:pPr>
+      <w:r>
+        <w:t xml:space="preserve">Avslutnning</w:t>
       </w:r>
     </w:p>
     <w:p>
@@ -1705,6 +1723,66 @@
     <w:abstractNumId w:val="990"/>
   </w:num>
   <w:num w:numId="1001">
+    <w:abstractNumId w:val="99421"/>
+    <w:lvlOverride w:ilvl="0">
+      <w:startOverride w:val="1"/>
+    </w:lvlOverride>
+    <w:lvlOverride w:ilvl="1">
+      <w:startOverride w:val="1"/>
+    </w:lvlOverride>
+    <w:lvlOverride w:ilvl="2">
+      <w:startOverride w:val="1"/>
+    </w:lvlOverride>
+    <w:lvlOverride w:ilvl="3">
+      <w:startOverride w:val="1"/>
+    </w:lvlOverride>
+    <w:lvlOverride w:ilvl="4">
+      <w:startOverride w:val="1"/>
+    </w:lvlOverride>
+    <w:lvlOverride w:ilvl="5">
+      <w:startOverride w:val="1"/>
+    </w:lvlOverride>
+    <w:lvlOverride w:ilvl="6">
+      <w:startOverride w:val="1"/>
+    </w:lvlOverride>
+    <w:lvlOverride w:ilvl="7">
+      <w:startOverride w:val="1"/>
+    </w:lvlOverride>
+    <w:lvlOverride w:ilvl="8">
+      <w:startOverride w:val="1"/>
+    </w:lvlOverride>
+  </w:num>
+  <w:num w:numId="1002">
+    <w:abstractNumId w:val="99421"/>
+    <w:lvlOverride w:ilvl="0">
+      <w:startOverride w:val="1"/>
+    </w:lvlOverride>
+    <w:lvlOverride w:ilvl="1">
+      <w:startOverride w:val="1"/>
+    </w:lvlOverride>
+    <w:lvlOverride w:ilvl="2">
+      <w:startOverride w:val="1"/>
+    </w:lvlOverride>
+    <w:lvlOverride w:ilvl="3">
+      <w:startOverride w:val="1"/>
+    </w:lvlOverride>
+    <w:lvlOverride w:ilvl="4">
+      <w:startOverride w:val="1"/>
+    </w:lvlOverride>
+    <w:lvlOverride w:ilvl="5">
+      <w:startOverride w:val="1"/>
+    </w:lvlOverride>
+    <w:lvlOverride w:ilvl="6">
+      <w:startOverride w:val="1"/>
+    </w:lvlOverride>
+    <w:lvlOverride w:ilvl="7">
+      <w:startOverride w:val="1"/>
+    </w:lvlOverride>
+    <w:lvlOverride w:ilvl="8">
+      <w:startOverride w:val="1"/>
+    </w:lvlOverride>
+  </w:num>
+  <w:num w:numId="1003">
     <w:abstractNumId w:val="99421"/>
     <w:lvlOverride w:ilvl="0">
       <w:startOverride w:val="1"/>

</xml_diff>